<commit_message>
Tesztdokumentáció és kisebb javítás a projektleírásban
</commit_message>
<xml_diff>
--- a/QuantumLink.docx
+++ b/QuantumLink.docx
@@ -641,7 +641,13 @@
         <w:t xml:space="preserve"> szerepköröket, valamint itt van hostolva a cég fő weboldala (quantum.hu) is.</w:t>
       </w:r>
       <w:r>
-        <w:t xml:space="preserve"> A helyi alhálózat DHCPv6 feladatát is ezen szerver látja el. </w:t>
+        <w:t xml:space="preserve"> A helyi alhálózat DHCPv</w:t>
+      </w:r>
+      <w:r>
+        <w:t xml:space="preserve">4 </w:t>
+      </w:r>
+      <w:r>
+        <w:t xml:space="preserve">feladatát is ezen szerver látja el. </w:t>
       </w:r>
       <w:r>
         <w:t xml:space="preserve">A redundancia érdekében két router </w:t>
@@ -677,7 +683,16 @@
         <w:t>.</w:t>
       </w:r>
       <w:r>
-        <w:t xml:space="preserve"> A konfiguráció tartalmazza a 192.168.56.0/24 tartományon kívüli forrásokból származó csomagok tiltását (egy a címfordítás okából engedélyezett IP-címen kívül).</w:t>
+        <w:t xml:space="preserve"> A konfiguráció tartalmazza</w:t>
+      </w:r>
+      <w:r>
+        <w:t xml:space="preserve"> az Iroda VLAN 101 és 192 fele küldött és onnan fogadott csomagok</w:t>
+      </w:r>
+      <w:r>
+        <w:t xml:space="preserve"> tiltását</w:t>
+      </w:r>
+      <w:r>
+        <w:t>.</w:t>
       </w:r>
     </w:p>
     <w:p>
@@ -688,7 +703,13 @@
         <w:t>A Raktár telephelyet egy hardveres tűzfal (Cisco ASA) különíti el a publikus tértől, ehhez csatlakozik a raktár routere is, ami a fent említett GRE alagúton kommunikál az Irodával.</w:t>
       </w:r>
       <w:r>
-        <w:t xml:space="preserve"> Ezen a telephelyen található a Linux szerver ami a quantum.hu egy subdomain-jét a raktar.quantum.hu weboldalt host-olja. Ez az oldal csak a vállalaton belül érhető el, a rendelések kezelésére szolgál.</w:t>
+        <w:t xml:space="preserve"> Ezen a telephelyen található a Linux </w:t>
+      </w:r>
+      <w:r>
+        <w:t>szerver,</w:t>
+      </w:r>
+      <w:r>
+        <w:t xml:space="preserve"> ami a quantum.hu egy subdomain-jét a raktar.quantum.hu weboldalt host-olja. Ez az oldal csak a vállalaton belül érhető el, a rendelések kezelésére szolgál.</w:t>
       </w:r>
     </w:p>
     <w:p>
@@ -885,7 +906,13 @@
         <w:jc w:val="both"/>
       </w:pPr>
       <w:r>
-        <w:t>tesztdokumentáció (teszt.docx)</w:t>
+        <w:t>tesztdokumentáció (</w:t>
+      </w:r>
+      <w:r>
+        <w:t>QuantumLink_</w:t>
+      </w:r>
+      <w:r>
+        <w:t>teszt.docx)</w:t>
       </w:r>
     </w:p>
     <w:p>

</xml_diff>